<commit_message>
pdf CDC v2 rendu
</commit_message>
<xml_diff>
--- a/CahierDesCharges_V2.docx
+++ b/CahierDesCharges_V2.docx
@@ -892,27 +892,14 @@
       <w:r>
         <w:t xml:space="preserve">Figure </w:t>
       </w:r>
-      <w:r>
-        <w:fldChar w:fldCharType="begin"/>
-      </w:r>
-      <w:r>
-        <w:instrText xml:space="preserve"> SEQ Figure \* ARABIC </w:instrText>
-      </w:r>
-      <w:r>
-        <w:fldChar w:fldCharType="separate"/>
-      </w:r>
-      <w:r>
-        <w:rPr>
-          <w:noProof/>
-        </w:rPr>
-        <w:t>1</w:t>
-      </w:r>
-      <w:r>
-        <w:rPr>
-          <w:noProof/>
-        </w:rPr>
-        <w:fldChar w:fldCharType="end"/>
-      </w:r>
+      <w:fldSimple w:instr=" SEQ Figure \* ARABIC ">
+        <w:r>
+          <w:rPr>
+            <w:noProof/>
+          </w:rPr>
+          <w:t>1</w:t>
+        </w:r>
+      </w:fldSimple>
       <w:r>
         <w:t xml:space="preserve">: </w:t>
       </w:r>
@@ -1008,27 +995,14 @@
       <w:r>
         <w:t xml:space="preserve">Figure </w:t>
       </w:r>
-      <w:r>
-        <w:fldChar w:fldCharType="begin"/>
-      </w:r>
-      <w:r>
-        <w:instrText xml:space="preserve"> SEQ Figure \* ARABIC </w:instrText>
-      </w:r>
-      <w:r>
-        <w:fldChar w:fldCharType="separate"/>
-      </w:r>
-      <w:r>
-        <w:rPr>
-          <w:noProof/>
-        </w:rPr>
-        <w:t>2</w:t>
-      </w:r>
-      <w:r>
-        <w:rPr>
-          <w:noProof/>
-        </w:rPr>
-        <w:fldChar w:fldCharType="end"/>
-      </w:r>
+      <w:fldSimple w:instr=" SEQ Figure \* ARABIC ">
+        <w:r>
+          <w:rPr>
+            <w:noProof/>
+          </w:rPr>
+          <w:t>2</w:t>
+        </w:r>
+      </w:fldSimple>
       <w:r>
         <w:t xml:space="preserve"> Généré avec </w:t>
       </w:r>
@@ -1797,14 +1771,27 @@
         <w:lang w:val="en-GB"/>
       </w:rPr>
     </w:pPr>
-    <w:fldSimple w:instr=" DATE   \* MERGEFORMAT ">
-      <w:r>
-        <w:rPr>
-          <w:noProof/>
-        </w:rPr>
-        <w:t>06.11.2020</w:t>
-      </w:r>
-    </w:fldSimple>
+    <w:r>
+      <w:fldChar w:fldCharType="begin"/>
+    </w:r>
+    <w:r>
+      <w:instrText xml:space="preserve"> DATE   \* MERGEFORMAT </w:instrText>
+    </w:r>
+    <w:r>
+      <w:fldChar w:fldCharType="separate"/>
+    </w:r>
+    <w:r>
+      <w:rPr>
+        <w:noProof/>
+      </w:rPr>
+      <w:t>06.11.2020</w:t>
+    </w:r>
+    <w:r>
+      <w:rPr>
+        <w:noProof/>
+      </w:rPr>
+      <w:fldChar w:fldCharType="end"/>
+    </w:r>
     <w:r>
       <w:ptab w:relativeTo="margin" w:alignment="center" w:leader="none"/>
     </w:r>
@@ -1998,11 +1985,21 @@
     <w:r>
       <w:ptab w:relativeTo="margin" w:alignment="right" w:leader="none"/>
     </w:r>
-    <w:fldSimple w:instr=" TITLE   \* MERGEFORMAT ">
-      <w:r>
-        <w:t>Gestion de tournois</w:t>
-      </w:r>
-    </w:fldSimple>
+    <w:r>
+      <w:fldChar w:fldCharType="begin"/>
+    </w:r>
+    <w:r>
+      <w:instrText xml:space="preserve"> TITLE   \* MERGEFORMAT </w:instrText>
+    </w:r>
+    <w:r>
+      <w:fldChar w:fldCharType="separate"/>
+    </w:r>
+    <w:r>
+      <w:t>Gestion de tournois</w:t>
+    </w:r>
+    <w:r>
+      <w:fldChar w:fldCharType="end"/>
+    </w:r>
   </w:p>
 </w:hdr>
 </file>
@@ -3270,21 +3267,21 @@
     <w:charset w:val="00"/>
     <w:family w:val="swiss"/>
     <w:pitch w:val="variable"/>
-    <w:sig w:usb0="E4002EFF" w:usb1="C000247B" w:usb2="00000009" w:usb3="00000000" w:csb0="000001FF" w:csb1="00000000"/>
+    <w:sig w:usb0="E00002FF" w:usb1="4000ACFF" w:usb2="00000001" w:usb3="00000000" w:csb0="0000019F" w:csb1="00000000"/>
   </w:font>
   <w:font w:name="Courier New">
     <w:panose1 w:val="02070309020205020404"/>
     <w:charset w:val="00"/>
     <w:family w:val="modern"/>
     <w:pitch w:val="fixed"/>
-    <w:sig w:usb0="E0002EFF" w:usb1="C0007843" w:usb2="00000009" w:usb3="00000000" w:csb0="000001FF" w:csb1="00000000"/>
+    <w:sig w:usb0="E0002AFF" w:usb1="C0007843" w:usb2="00000009" w:usb3="00000000" w:csb0="000001FF" w:csb1="00000000"/>
   </w:font>
   <w:font w:name="Times New Roman">
     <w:panose1 w:val="02020603050405020304"/>
     <w:charset w:val="00"/>
     <w:family w:val="roman"/>
     <w:pitch w:val="variable"/>
-    <w:sig w:usb0="E0002EFF" w:usb1="C000785B" w:usb2="00000009" w:usb3="00000000" w:csb0="000001FF" w:csb1="00000000"/>
+    <w:sig w:usb0="E0002EFF" w:usb1="C0007843" w:usb2="00000009" w:usb3="00000000" w:csb0="000001FF" w:csb1="00000000"/>
   </w:font>
   <w:font w:name="Wingdings">
     <w:panose1 w:val="05000000000000000000"/>
@@ -3305,7 +3302,7 @@
     <w:charset w:val="00"/>
     <w:family w:val="swiss"/>
     <w:pitch w:val="variable"/>
-    <w:sig w:usb0="E4002EFF" w:usb1="C000247B" w:usb2="00000009" w:usb3="00000000" w:csb0="000001FF" w:csb1="00000000"/>
+    <w:sig w:usb0="A00002EF" w:usb1="4000207B" w:usb2="00000000" w:usb3="00000000" w:csb0="0000019F" w:csb1="00000000"/>
   </w:font>
 </w:fonts>
 </file>
@@ -3328,6 +3325,7 @@
   <w:rsids>
     <w:rsidRoot w:val="00D95F62"/>
     <w:rsid w:val="000214D8"/>
+    <w:rsid w:val="0004339F"/>
     <w:rsid w:val="00091C68"/>
     <w:rsid w:val="001036D6"/>
     <w:rsid w:val="00105CF7"/>

</xml_diff>